<commit_message>
Rename Access-modifier file and explains Class-Members
</commit_message>
<xml_diff>
--- a/Programmer/C#/Class-Members.docx
+++ b/Programmer/C#/Class-Members.docx
@@ -45,6 +45,18 @@
         </w:rPr>
         <w:t>Fields</w:t>
       </w:r>
+      <w:r>
+        <w:rPr>
+          <w:lang w:val="en-GB"/>
+        </w:rPr>
+        <w:t xml:space="preserve"> = Used to store the details about object</w:t>
+      </w:r>
+      <w:r>
+        <w:rPr>
+          <w:lang w:val="en-GB"/>
+        </w:rPr>
+        <w:t>.</w:t>
+      </w:r>
     </w:p>
     <w:p>
       <w:pPr>
@@ -63,6 +75,12 @@
         </w:rPr>
         <w:t>Methods</w:t>
       </w:r>
+      <w:r>
+        <w:rPr>
+          <w:lang w:val="en-GB"/>
+        </w:rPr>
+        <w:t xml:space="preserve"> = Used to manipulate.</w:t>
+      </w:r>
     </w:p>
     <w:p>
       <w:pPr>
@@ -81,6 +99,12 @@
         </w:rPr>
         <w:t>Constructors</w:t>
       </w:r>
+      <w:r>
+        <w:rPr>
+          <w:lang w:val="en-GB"/>
+        </w:rPr>
+        <w:t xml:space="preserve"> = Used to initialize the fields.</w:t>
+      </w:r>
     </w:p>
     <w:p>
       <w:pPr>
@@ -99,6 +123,12 @@
         </w:rPr>
         <w:t>Properties</w:t>
       </w:r>
+      <w:r>
+        <w:rPr>
+          <w:lang w:val="en-GB"/>
+        </w:rPr>
+        <w:t xml:space="preserve"> = Used to set or get the values into the private fields.</w:t>
+      </w:r>
     </w:p>
     <w:p>
       <w:pPr>
@@ -117,6 +147,12 @@
         </w:rPr>
         <w:t>Events</w:t>
       </w:r>
+      <w:r>
+        <w:rPr>
+          <w:lang w:val="en-GB"/>
+        </w:rPr>
+        <w:t xml:space="preserve"> = Used to raise the notification to other classes.</w:t>
+      </w:r>
     </w:p>
     <w:p>
       <w:pPr>
@@ -134,6 +170,12 @@
           <w:lang w:val="en-GB"/>
         </w:rPr>
         <w:t>Destructors</w:t>
+      </w:r>
+      <w:r>
+        <w:rPr>
+          <w:lang w:val="en-GB"/>
+        </w:rPr>
+        <w:t xml:space="preserve"> = Used to clear and managed resources.</w:t>
       </w:r>
     </w:p>
     <w:p>

</xml_diff>